<commit_message>
Edicion del Documento de Analisis
Se agrego los diagramas de secuencia y de clases de analisis
</commit_message>
<xml_diff>
--- a/PROYECTOS/Proy_SSEL/Documentacion/4. Analisis y Diseño/SSEL-DA.docx
+++ b/PROYECTOS/Proy_SSEL/Documentacion/4. Analisis y Diseño/SSEL-DA.docx
@@ -1339,6 +1339,73 @@
     </w:p>
     <w:p>
       <w:pPr>
+        <w:jc w:val="center"/>
+      </w:pPr>
+    </w:p>
+    <w:p>
+      <w:pPr>
+        <w:jc w:val="center"/>
+      </w:pPr>
+      <w:r>
+        <w:rPr>
+          <w:noProof/>
+          <w:lang w:val="es-PE" w:eastAsia="es-PE"/>
+        </w:rPr>
+        <w:drawing>
+          <wp:inline distT="0" distB="0" distL="0" distR="0">
+            <wp:extent cx="1266825" cy="1581150"/>
+            <wp:effectExtent l="0" t="0" r="9525" b="0"/>
+            <wp:docPr id="4" name="Imagen 4" descr="C:\Users\Wilfredo\Pictures\actores.png"/>
+            <wp:cNvGraphicFramePr>
+              <a:graphicFrameLocks xmlns:a="http://schemas.openxmlformats.org/drawingml/2006/main" noChangeAspect="1"/>
+            </wp:cNvGraphicFramePr>
+            <a:graphic xmlns:a="http://schemas.openxmlformats.org/drawingml/2006/main">
+              <a:graphicData uri="http://schemas.openxmlformats.org/drawingml/2006/picture">
+                <pic:pic xmlns:pic="http://schemas.openxmlformats.org/drawingml/2006/picture">
+                  <pic:nvPicPr>
+                    <pic:cNvPr id="0" name="Picture 2" descr="C:\Users\Wilfredo\Pictures\actores.png"/>
+                    <pic:cNvPicPr>
+                      <a:picLocks noChangeAspect="1" noChangeArrowheads="1"/>
+                    </pic:cNvPicPr>
+                  </pic:nvPicPr>
+                  <pic:blipFill rotWithShape="1">
+                    <a:blip r:embed="rId9">
+                      <a:extLst>
+                        <a:ext uri="{28A0092B-C50C-407E-A947-70E740481C1C}">
+                          <a14:useLocalDpi xmlns:a14="http://schemas.microsoft.com/office/drawing/2010/main" val="0"/>
+                        </a:ext>
+                      </a:extLst>
+                    </a:blip>
+                    <a:srcRect t="24645" r="92955" b="56362"/>
+                    <a:stretch/>
+                  </pic:blipFill>
+                  <pic:spPr bwMode="auto">
+                    <a:xfrm>
+                      <a:off x="0" y="0"/>
+                      <a:ext cx="1270249" cy="1585424"/>
+                    </a:xfrm>
+                    <a:prstGeom prst="rect">
+                      <a:avLst/>
+                    </a:prstGeom>
+                    <a:noFill/>
+                    <a:ln>
+                      <a:noFill/>
+                    </a:ln>
+                    <a:extLst>
+                      <a:ext uri="{53640926-AAD7-44D8-BBD7-CCE9431645EC}">
+                        <a14:shadowObscured xmlns:a14="http://schemas.microsoft.com/office/drawing/2010/main"/>
+                      </a:ext>
+                    </a:extLst>
+                  </pic:spPr>
+                </pic:pic>
+              </a:graphicData>
+            </a:graphic>
+          </wp:inline>
+        </w:drawing>
+      </w:r>
+    </w:p>
+    <w:p>
+      <w:pPr>
         <w:rPr>
           <w:b/>
         </w:rPr>
@@ -1347,6 +1414,7 @@
         <w:rPr>
           <w:b/>
         </w:rPr>
+        <w:lastRenderedPageBreak/>
         <w:t xml:space="preserve">4.2 </w:t>
       </w:r>
       <w:r>
@@ -1383,60 +1451,121 @@
           <w:lang w:val="es-CO"/>
         </w:rPr>
       </w:pPr>
-      <w:bookmarkStart w:id="4" w:name="_GoBack"/>
+      <w:r>
+        <w:rPr>
+          <w:lang w:val="es-CO"/>
+        </w:rPr>
+        <w:t xml:space="preserve">                                              </w:t>
+      </w:r>
+      <w:r>
+        <w:rPr>
+          <w:noProof/>
+          <w:lang w:val="es-PE" w:eastAsia="es-PE"/>
+        </w:rPr>
+        <w:drawing>
+          <wp:inline distT="0" distB="0" distL="0" distR="0" wp14:anchorId="638D8177" wp14:editId="46AC9104">
+            <wp:extent cx="1552175" cy="1543050"/>
+            <wp:effectExtent l="0" t="0" r="0" b="0"/>
+            <wp:docPr id="3" name="Imagen 3" descr="C:\Users\Wilfredo\Pictures\actores.png"/>
+            <wp:cNvGraphicFramePr>
+              <a:graphicFrameLocks xmlns:a="http://schemas.openxmlformats.org/drawingml/2006/main" noChangeAspect="1"/>
+            </wp:cNvGraphicFramePr>
+            <a:graphic xmlns:a="http://schemas.openxmlformats.org/drawingml/2006/main">
+              <a:graphicData uri="http://schemas.openxmlformats.org/drawingml/2006/picture">
+                <pic:pic xmlns:pic="http://schemas.openxmlformats.org/drawingml/2006/picture">
+                  <pic:nvPicPr>
+                    <pic:cNvPr id="0" name="Picture 1" descr="C:\Users\Wilfredo\Pictures\actores.png"/>
+                    <pic:cNvPicPr>
+                      <a:picLocks noChangeAspect="1" noChangeArrowheads="1"/>
+                    </pic:cNvPicPr>
+                  </pic:nvPicPr>
+                  <pic:blipFill rotWithShape="1">
+                    <a:blip r:embed="rId9">
+                      <a:extLst>
+                        <a:ext uri="{28A0092B-C50C-407E-A947-70E740481C1C}">
+                          <a14:useLocalDpi xmlns:a14="http://schemas.microsoft.com/office/drawing/2010/main" val="0"/>
+                        </a:ext>
+                      </a:extLst>
+                    </a:blip>
+                    <a:srcRect r="91851" b="82502"/>
+                    <a:stretch/>
+                  </pic:blipFill>
+                  <pic:spPr bwMode="auto">
+                    <a:xfrm>
+                      <a:off x="0" y="0"/>
+                      <a:ext cx="1553101" cy="1543971"/>
+                    </a:xfrm>
+                    <a:prstGeom prst="rect">
+                      <a:avLst/>
+                    </a:prstGeom>
+                    <a:noFill/>
+                    <a:ln>
+                      <a:noFill/>
+                    </a:ln>
+                    <a:extLst>
+                      <a:ext uri="{53640926-AAD7-44D8-BBD7-CCE9431645EC}">
+                        <a14:shadowObscured xmlns:a14="http://schemas.microsoft.com/office/drawing/2010/main"/>
+                      </a:ext>
+                    </a:extLst>
+                  </pic:spPr>
+                </pic:pic>
+              </a:graphicData>
+            </a:graphic>
+          </wp:inline>
+        </w:drawing>
+      </w:r>
+    </w:p>
+    <w:p>
+      <w:pPr>
+        <w:pStyle w:val="Ttulo1"/>
+        <w:rPr>
+          <w:lang w:val="es-CO"/>
+        </w:rPr>
+      </w:pPr>
+      <w:bookmarkStart w:id="4" w:name="_Toc386634343"/>
+      <w:r>
+        <w:rPr>
+          <w:lang w:val="es-CO"/>
+        </w:rPr>
+        <w:t xml:space="preserve">5. </w:t>
+      </w:r>
+      <w:r>
+        <w:rPr>
+          <w:lang w:val="es-CO"/>
+        </w:rPr>
+        <w:t>Requerimientos</w:t>
+      </w:r>
       <w:bookmarkEnd w:id="4"/>
     </w:p>
     <w:p>
       <w:pPr>
-        <w:pStyle w:val="Ttulo1"/>
-        <w:rPr>
-          <w:lang w:val="es-CO"/>
-        </w:rPr>
-      </w:pPr>
-      <w:bookmarkStart w:id="5" w:name="_Toc386634343"/>
-      <w:r>
-        <w:rPr>
-          <w:lang w:val="es-CO"/>
-        </w:rPr>
-        <w:t xml:space="preserve">5. </w:t>
-      </w:r>
-      <w:r>
-        <w:rPr>
-          <w:lang w:val="es-CO"/>
-        </w:rPr>
-        <w:t>Requerimientos</w:t>
+        <w:pStyle w:val="Prrafodelista"/>
+        <w:rPr>
+          <w:lang w:val="es-CO"/>
+        </w:rPr>
+      </w:pPr>
+    </w:p>
+    <w:p>
+      <w:pPr>
+        <w:pStyle w:val="Ttulo2"/>
+        <w:rPr>
+          <w:lang w:val="es-CO"/>
+        </w:rPr>
+      </w:pPr>
+      <w:bookmarkStart w:id="5" w:name="_Toc386634344"/>
+      <w:r>
+        <w:rPr>
+          <w:lang w:val="es-CO"/>
+        </w:rPr>
+        <w:t xml:space="preserve">5.1 </w:t>
+      </w:r>
+      <w:r>
+        <w:rPr>
+          <w:lang w:val="es-CO"/>
+        </w:rPr>
+        <w:t>Requerimientos Funcionales:</w:t>
       </w:r>
       <w:bookmarkEnd w:id="5"/>
-    </w:p>
-    <w:p>
-      <w:pPr>
-        <w:pStyle w:val="Prrafodelista"/>
-        <w:rPr>
-          <w:lang w:val="es-CO"/>
-        </w:rPr>
-      </w:pPr>
-    </w:p>
-    <w:p>
-      <w:pPr>
-        <w:pStyle w:val="Ttulo2"/>
-        <w:rPr>
-          <w:lang w:val="es-CO"/>
-        </w:rPr>
-      </w:pPr>
-      <w:bookmarkStart w:id="6" w:name="_Toc386634344"/>
-      <w:r>
-        <w:rPr>
-          <w:lang w:val="es-CO"/>
-        </w:rPr>
-        <w:t xml:space="preserve">5.1 </w:t>
-      </w:r>
-      <w:r>
-        <w:rPr>
-          <w:lang w:val="es-CO"/>
-        </w:rPr>
-        <w:t>Requerimientos Funcionales:</w:t>
-      </w:r>
-      <w:bookmarkEnd w:id="6"/>
     </w:p>
     <w:p>
       <w:pPr>
@@ -1461,7 +1590,6 @@
         <w:rPr>
           <w:lang w:val="es-CO"/>
         </w:rPr>
-        <w:lastRenderedPageBreak/>
         <w:t>Registro de subastador</w:t>
       </w:r>
     </w:p>
@@ -1605,7 +1733,7 @@
           <w:lang w:val="es-CO"/>
         </w:rPr>
       </w:pPr>
-      <w:bookmarkStart w:id="7" w:name="_Toc386634345"/>
+      <w:bookmarkStart w:id="6" w:name="_Toc386634345"/>
       <w:r>
         <w:rPr>
           <w:lang w:val="es-CO"/>
@@ -1618,7 +1746,7 @@
         </w:rPr>
         <w:t>Requerimientos No funcionales</w:t>
       </w:r>
-      <w:bookmarkEnd w:id="7"/>
+      <w:bookmarkEnd w:id="6"/>
     </w:p>
     <w:p>
       <w:pPr>
@@ -1768,11 +1896,12 @@
           <w:lang w:val="es-CO"/>
         </w:rPr>
       </w:pPr>
-      <w:bookmarkStart w:id="8" w:name="_Toc386634346"/>
-      <w:r>
-        <w:rPr>
-          <w:lang w:val="es-CO"/>
-        </w:rPr>
+      <w:bookmarkStart w:id="7" w:name="_Toc386634346"/>
+      <w:r>
+        <w:rPr>
+          <w:lang w:val="es-CO"/>
+        </w:rPr>
+        <w:lastRenderedPageBreak/>
         <w:t xml:space="preserve">6. </w:t>
       </w:r>
       <w:r>
@@ -1781,37 +1910,37 @@
         </w:rPr>
         <w:t>Diagramas</w:t>
       </w:r>
+      <w:bookmarkEnd w:id="7"/>
+    </w:p>
+    <w:p>
+      <w:pPr>
+        <w:pStyle w:val="Prrafodelista"/>
+        <w:rPr>
+          <w:lang w:val="es-CO"/>
+        </w:rPr>
+      </w:pPr>
+    </w:p>
+    <w:p>
+      <w:pPr>
+        <w:pStyle w:val="Ttulo2"/>
+        <w:rPr>
+          <w:lang w:val="es-CO"/>
+        </w:rPr>
+      </w:pPr>
+      <w:bookmarkStart w:id="8" w:name="_Toc386634347"/>
+      <w:r>
+        <w:rPr>
+          <w:lang w:val="es-CO"/>
+        </w:rPr>
+        <w:t xml:space="preserve">6.1 </w:t>
+      </w:r>
+      <w:r>
+        <w:rPr>
+          <w:lang w:val="es-CO"/>
+        </w:rPr>
+        <w:t>Diagrama de Caso de Uso</w:t>
+      </w:r>
       <w:bookmarkEnd w:id="8"/>
-    </w:p>
-    <w:p>
-      <w:pPr>
-        <w:pStyle w:val="Prrafodelista"/>
-        <w:rPr>
-          <w:lang w:val="es-CO"/>
-        </w:rPr>
-      </w:pPr>
-    </w:p>
-    <w:p>
-      <w:pPr>
-        <w:pStyle w:val="Ttulo2"/>
-        <w:rPr>
-          <w:lang w:val="es-CO"/>
-        </w:rPr>
-      </w:pPr>
-      <w:bookmarkStart w:id="9" w:name="_Toc386634347"/>
-      <w:r>
-        <w:rPr>
-          <w:lang w:val="es-CO"/>
-        </w:rPr>
-        <w:t xml:space="preserve">6.1 </w:t>
-      </w:r>
-      <w:r>
-        <w:rPr>
-          <w:lang w:val="es-CO"/>
-        </w:rPr>
-        <w:t>Diagrama de Caso de Uso</w:t>
-      </w:r>
-      <w:bookmarkEnd w:id="9"/>
     </w:p>
     <w:p>
       <w:pPr>
@@ -1835,7 +1964,6 @@
           <w:noProof/>
           <w:lang w:val="es-PE" w:eastAsia="es-PE"/>
         </w:rPr>
-        <w:lastRenderedPageBreak/>
         <w:drawing>
           <wp:inline distT="0" distB="0" distL="0" distR="0">
             <wp:extent cx="5612130" cy="2549525"/>
@@ -1852,7 +1980,7 @@
                     <pic:cNvPicPr/>
                   </pic:nvPicPr>
                   <pic:blipFill>
-                    <a:blip r:embed="rId9">
+                    <a:blip r:embed="rId10">
                       <a:extLst>
                         <a:ext uri="{28A0092B-C50C-407E-A947-70E740481C1C}">
                           <a14:useLocalDpi xmlns:a14="http://schemas.microsoft.com/office/drawing/2010/main" val="0"/>
@@ -1886,7 +2014,7 @@
           <w:lang w:val="es-CO"/>
         </w:rPr>
       </w:pPr>
-      <w:bookmarkStart w:id="10" w:name="_Toc386634348"/>
+      <w:bookmarkStart w:id="9" w:name="_Toc386634348"/>
       <w:r>
         <w:rPr>
           <w:lang w:val="es-CO"/>
@@ -1899,7 +2027,28 @@
         </w:rPr>
         <w:t>Diagrama de Secuencia</w:t>
       </w:r>
-      <w:bookmarkEnd w:id="10"/>
+      <w:bookmarkEnd w:id="9"/>
+    </w:p>
+    <w:p>
+      <w:pPr>
+        <w:rPr>
+          <w:lang w:val="es-CO"/>
+        </w:rPr>
+      </w:pPr>
+    </w:p>
+    <w:p>
+      <w:pPr>
+        <w:pStyle w:val="Ttulo3"/>
+        <w:rPr>
+          <w:lang w:val="es-CO"/>
+        </w:rPr>
+      </w:pPr>
+      <w:r>
+        <w:rPr>
+          <w:lang w:val="es-CO"/>
+        </w:rPr>
+        <w:t>Caso de Uso Apostar</w:t>
+      </w:r>
     </w:p>
     <w:p>
       <w:pPr>
@@ -1930,6 +2079,7 @@
           <w:noProof/>
           <w:lang w:val="es-PE" w:eastAsia="es-PE"/>
         </w:rPr>
+        <w:lastRenderedPageBreak/>
         <w:drawing>
           <wp:inline distT="0" distB="0" distL="0" distR="0">
             <wp:extent cx="5172075" cy="3726604"/>
@@ -1946,7 +2096,7 @@
                     <pic:cNvPicPr/>
                   </pic:nvPicPr>
                   <pic:blipFill rotWithShape="1">
-                    <a:blip r:embed="rId10">
+                    <a:blip r:embed="rId11">
                       <a:extLst>
                         <a:ext uri="{28A0092B-C50C-407E-A947-70E740481C1C}">
                           <a14:useLocalDpi xmlns:a14="http://schemas.microsoft.com/office/drawing/2010/main" val="0"/>
@@ -1982,6 +2132,20 @@
     </w:p>
     <w:p>
       <w:pPr>
+        <w:pStyle w:val="Ttulo3"/>
+        <w:rPr>
+          <w:lang w:val="es-CO"/>
+        </w:rPr>
+      </w:pPr>
+      <w:r>
+        <w:rPr>
+          <w:lang w:val="es-CO"/>
+        </w:rPr>
+        <w:t>Caso de Uso Autenticar</w:t>
+      </w:r>
+    </w:p>
+    <w:p>
+      <w:pPr>
         <w:pStyle w:val="Prrafodelista"/>
         <w:rPr>
           <w:lang w:val="es-CO"/>
@@ -1990,72 +2154,824 @@
     </w:p>
     <w:p>
       <w:pPr>
+        <w:pStyle w:val="Prrafodelista"/>
+        <w:rPr>
+          <w:lang w:val="es-CO"/>
+        </w:rPr>
+      </w:pPr>
+      <w:r>
+        <w:rPr>
+          <w:noProof/>
+          <w:lang w:val="es-PE" w:eastAsia="es-PE"/>
+        </w:rPr>
+        <w:drawing>
+          <wp:inline distT="0" distB="0" distL="0" distR="0">
+            <wp:extent cx="5612130" cy="3181069"/>
+            <wp:effectExtent l="0" t="0" r="0" b="0"/>
+            <wp:docPr id="5" name="Imagen 5"/>
+            <wp:cNvGraphicFramePr>
+              <a:graphicFrameLocks xmlns:a="http://schemas.openxmlformats.org/drawingml/2006/main" noChangeAspect="1"/>
+            </wp:cNvGraphicFramePr>
+            <a:graphic xmlns:a="http://schemas.openxmlformats.org/drawingml/2006/main">
+              <a:graphicData uri="http://schemas.openxmlformats.org/drawingml/2006/picture">
+                <pic:pic xmlns:pic="http://schemas.openxmlformats.org/drawingml/2006/picture">
+                  <pic:nvPicPr>
+                    <pic:cNvPr id="0" name="Picture 3"/>
+                    <pic:cNvPicPr>
+                      <a:picLocks noChangeAspect="1" noChangeArrowheads="1"/>
+                    </pic:cNvPicPr>
+                  </pic:nvPicPr>
+                  <pic:blipFill>
+                    <a:blip r:embed="rId12">
+                      <a:extLst>
+                        <a:ext uri="{28A0092B-C50C-407E-A947-70E740481C1C}">
+                          <a14:useLocalDpi xmlns:a14="http://schemas.microsoft.com/office/drawing/2010/main" val="0"/>
+                        </a:ext>
+                      </a:extLst>
+                    </a:blip>
+                    <a:srcRect/>
+                    <a:stretch>
+                      <a:fillRect/>
+                    </a:stretch>
+                  </pic:blipFill>
+                  <pic:spPr bwMode="auto">
+                    <a:xfrm>
+                      <a:off x="0" y="0"/>
+                      <a:ext cx="5612130" cy="3181069"/>
+                    </a:xfrm>
+                    <a:prstGeom prst="rect">
+                      <a:avLst/>
+                    </a:prstGeom>
+                    <a:noFill/>
+                    <a:ln>
+                      <a:noFill/>
+                    </a:ln>
+                  </pic:spPr>
+                </pic:pic>
+              </a:graphicData>
+            </a:graphic>
+          </wp:inline>
+        </w:drawing>
+      </w:r>
+    </w:p>
+    <w:p>
+      <w:pPr>
+        <w:pStyle w:val="Ttulo3"/>
+        <w:rPr>
+          <w:lang w:val="es-CO"/>
+        </w:rPr>
+      </w:pPr>
+      <w:r>
+        <w:rPr>
+          <w:lang w:val="es-CO"/>
+        </w:rPr>
+        <w:lastRenderedPageBreak/>
+        <w:t>Caso de Uso Registrar en el Sistema</w:t>
+      </w:r>
+    </w:p>
+    <w:p>
+      <w:pPr>
+        <w:pStyle w:val="Prrafodelista"/>
+        <w:rPr>
+          <w:lang w:val="es-CO"/>
+        </w:rPr>
+      </w:pPr>
+    </w:p>
+    <w:p>
+      <w:pPr>
+        <w:pStyle w:val="Prrafodelista"/>
+        <w:rPr>
+          <w:lang w:val="es-CO"/>
+        </w:rPr>
+      </w:pPr>
+      <w:r>
+        <w:rPr>
+          <w:noProof/>
+          <w:lang w:val="es-PE" w:eastAsia="es-PE"/>
+        </w:rPr>
+        <w:drawing>
+          <wp:inline distT="0" distB="0" distL="0" distR="0">
+            <wp:extent cx="5612130" cy="3367278"/>
+            <wp:effectExtent l="0" t="0" r="0" b="0"/>
+            <wp:docPr id="7" name="Imagen 7"/>
+            <wp:cNvGraphicFramePr>
+              <a:graphicFrameLocks xmlns:a="http://schemas.openxmlformats.org/drawingml/2006/main" noChangeAspect="1"/>
+            </wp:cNvGraphicFramePr>
+            <a:graphic xmlns:a="http://schemas.openxmlformats.org/drawingml/2006/main">
+              <a:graphicData uri="http://schemas.openxmlformats.org/drawingml/2006/picture">
+                <pic:pic xmlns:pic="http://schemas.openxmlformats.org/drawingml/2006/picture">
+                  <pic:nvPicPr>
+                    <pic:cNvPr id="0" name="Picture 4"/>
+                    <pic:cNvPicPr>
+                      <a:picLocks noChangeAspect="1" noChangeArrowheads="1"/>
+                    </pic:cNvPicPr>
+                  </pic:nvPicPr>
+                  <pic:blipFill>
+                    <a:blip r:embed="rId13">
+                      <a:extLst>
+                        <a:ext uri="{28A0092B-C50C-407E-A947-70E740481C1C}">
+                          <a14:useLocalDpi xmlns:a14="http://schemas.microsoft.com/office/drawing/2010/main" val="0"/>
+                        </a:ext>
+                      </a:extLst>
+                    </a:blip>
+                    <a:srcRect/>
+                    <a:stretch>
+                      <a:fillRect/>
+                    </a:stretch>
+                  </pic:blipFill>
+                  <pic:spPr bwMode="auto">
+                    <a:xfrm>
+                      <a:off x="0" y="0"/>
+                      <a:ext cx="5612130" cy="3367278"/>
+                    </a:xfrm>
+                    <a:prstGeom prst="rect">
+                      <a:avLst/>
+                    </a:prstGeom>
+                    <a:noFill/>
+                    <a:ln>
+                      <a:noFill/>
+                    </a:ln>
+                  </pic:spPr>
+                </pic:pic>
+              </a:graphicData>
+            </a:graphic>
+          </wp:inline>
+        </w:drawing>
+      </w:r>
+    </w:p>
+    <w:p>
+      <w:pPr>
+        <w:pStyle w:val="Ttulo3"/>
+        <w:rPr>
+          <w:lang w:val="es-CO"/>
+        </w:rPr>
+      </w:pPr>
+      <w:r>
+        <w:rPr>
+          <w:lang w:val="es-CO"/>
+        </w:rPr>
+        <w:t xml:space="preserve">Caso de Uso </w:t>
+      </w:r>
+      <w:r>
+        <w:rPr>
+          <w:lang w:val="es-CO"/>
+        </w:rPr>
+        <w:t>Subastar Producto</w:t>
+      </w:r>
+    </w:p>
+    <w:p>
+      <w:pPr>
+        <w:pStyle w:val="Prrafodelista"/>
+        <w:rPr>
+          <w:lang w:val="es-CO"/>
+        </w:rPr>
+      </w:pPr>
+    </w:p>
+    <w:p>
+      <w:pPr>
+        <w:pStyle w:val="Prrafodelista"/>
+        <w:rPr>
+          <w:lang w:val="es-CO"/>
+        </w:rPr>
+      </w:pPr>
+      <w:r>
+        <w:rPr>
+          <w:noProof/>
+          <w:lang w:val="es-PE" w:eastAsia="es-PE"/>
+        </w:rPr>
+        <w:drawing>
+          <wp:inline distT="0" distB="0" distL="0" distR="0">
+            <wp:extent cx="5612130" cy="2930982"/>
+            <wp:effectExtent l="0" t="0" r="0" b="0"/>
+            <wp:docPr id="8" name="Imagen 8"/>
+            <wp:cNvGraphicFramePr>
+              <a:graphicFrameLocks xmlns:a="http://schemas.openxmlformats.org/drawingml/2006/main" noChangeAspect="1"/>
+            </wp:cNvGraphicFramePr>
+            <a:graphic xmlns:a="http://schemas.openxmlformats.org/drawingml/2006/main">
+              <a:graphicData uri="http://schemas.openxmlformats.org/drawingml/2006/picture">
+                <pic:pic xmlns:pic="http://schemas.openxmlformats.org/drawingml/2006/picture">
+                  <pic:nvPicPr>
+                    <pic:cNvPr id="0" name="Picture 5"/>
+                    <pic:cNvPicPr>
+                      <a:picLocks noChangeAspect="1" noChangeArrowheads="1"/>
+                    </pic:cNvPicPr>
+                  </pic:nvPicPr>
+                  <pic:blipFill>
+                    <a:blip r:embed="rId14">
+                      <a:extLst>
+                        <a:ext uri="{28A0092B-C50C-407E-A947-70E740481C1C}">
+                          <a14:useLocalDpi xmlns:a14="http://schemas.microsoft.com/office/drawing/2010/main" val="0"/>
+                        </a:ext>
+                      </a:extLst>
+                    </a:blip>
+                    <a:srcRect/>
+                    <a:stretch>
+                      <a:fillRect/>
+                    </a:stretch>
+                  </pic:blipFill>
+                  <pic:spPr bwMode="auto">
+                    <a:xfrm>
+                      <a:off x="0" y="0"/>
+                      <a:ext cx="5612130" cy="2930982"/>
+                    </a:xfrm>
+                    <a:prstGeom prst="rect">
+                      <a:avLst/>
+                    </a:prstGeom>
+                    <a:noFill/>
+                    <a:ln>
+                      <a:noFill/>
+                    </a:ln>
+                  </pic:spPr>
+                </pic:pic>
+              </a:graphicData>
+            </a:graphic>
+          </wp:inline>
+        </w:drawing>
+      </w:r>
+    </w:p>
+    <w:p>
+      <w:pPr>
+        <w:pStyle w:val="Ttulo3"/>
+        <w:rPr>
+          <w:lang w:val="es-CO"/>
+        </w:rPr>
+      </w:pPr>
+      <w:r>
+        <w:rPr>
+          <w:lang w:val="es-CO"/>
+        </w:rPr>
+        <w:t>Caso de Uso Visualizar Subastas</w:t>
+      </w:r>
+    </w:p>
+    <w:p>
+      <w:pPr>
+        <w:pStyle w:val="Prrafodelista"/>
+        <w:rPr>
+          <w:lang w:val="es-CO"/>
+        </w:rPr>
+      </w:pPr>
+    </w:p>
+    <w:p>
+      <w:pPr>
+        <w:pStyle w:val="Prrafodelista"/>
+        <w:rPr>
+          <w:lang w:val="es-CO"/>
+        </w:rPr>
+      </w:pPr>
+      <w:r>
+        <w:rPr>
+          <w:noProof/>
+          <w:lang w:val="es-PE" w:eastAsia="es-PE"/>
+        </w:rPr>
+        <w:lastRenderedPageBreak/>
+        <w:drawing>
+          <wp:inline distT="0" distB="0" distL="0" distR="0">
+            <wp:extent cx="5612130" cy="2781823"/>
+            <wp:effectExtent l="0" t="0" r="0" b="0"/>
+            <wp:docPr id="9" name="Imagen 9"/>
+            <wp:cNvGraphicFramePr>
+              <a:graphicFrameLocks xmlns:a="http://schemas.openxmlformats.org/drawingml/2006/main" noChangeAspect="1"/>
+            </wp:cNvGraphicFramePr>
+            <a:graphic xmlns:a="http://schemas.openxmlformats.org/drawingml/2006/main">
+              <a:graphicData uri="http://schemas.openxmlformats.org/drawingml/2006/picture">
+                <pic:pic xmlns:pic="http://schemas.openxmlformats.org/drawingml/2006/picture">
+                  <pic:nvPicPr>
+                    <pic:cNvPr id="0" name="Picture 6"/>
+                    <pic:cNvPicPr>
+                      <a:picLocks noChangeAspect="1" noChangeArrowheads="1"/>
+                    </pic:cNvPicPr>
+                  </pic:nvPicPr>
+                  <pic:blipFill>
+                    <a:blip r:embed="rId15">
+                      <a:extLst>
+                        <a:ext uri="{28A0092B-C50C-407E-A947-70E740481C1C}">
+                          <a14:useLocalDpi xmlns:a14="http://schemas.microsoft.com/office/drawing/2010/main" val="0"/>
+                        </a:ext>
+                      </a:extLst>
+                    </a:blip>
+                    <a:srcRect/>
+                    <a:stretch>
+                      <a:fillRect/>
+                    </a:stretch>
+                  </pic:blipFill>
+                  <pic:spPr bwMode="auto">
+                    <a:xfrm>
+                      <a:off x="0" y="0"/>
+                      <a:ext cx="5612130" cy="2781823"/>
+                    </a:xfrm>
+                    <a:prstGeom prst="rect">
+                      <a:avLst/>
+                    </a:prstGeom>
+                    <a:noFill/>
+                    <a:ln>
+                      <a:noFill/>
+                    </a:ln>
+                  </pic:spPr>
+                </pic:pic>
+              </a:graphicData>
+            </a:graphic>
+          </wp:inline>
+        </w:drawing>
+      </w:r>
+    </w:p>
+    <w:p>
+      <w:pPr>
         <w:pStyle w:val="Ttulo2"/>
         <w:rPr>
           <w:lang w:val="es-CO"/>
         </w:rPr>
       </w:pPr>
-      <w:bookmarkStart w:id="11" w:name="_Toc386634349"/>
-      <w:r>
-        <w:rPr>
-          <w:lang w:val="es-CO"/>
+      <w:bookmarkStart w:id="10" w:name="_Toc386634349"/>
+      <w:r>
+        <w:rPr>
+          <w:lang w:val="es-CO"/>
+        </w:rPr>
+        <w:t xml:space="preserve">6.3 </w:t>
+      </w:r>
+      <w:r>
+        <w:rPr>
+          <w:lang w:val="es-CO"/>
+        </w:rPr>
+        <w:t>Diagrama de Estado</w:t>
+      </w:r>
+      <w:bookmarkEnd w:id="10"/>
+    </w:p>
+    <w:p>
+      <w:pPr>
+        <w:pStyle w:val="Ttulo2"/>
+        <w:rPr>
+          <w:lang w:val="es-CO"/>
+        </w:rPr>
+      </w:pPr>
+      <w:bookmarkStart w:id="11" w:name="_Toc386634350"/>
+      <w:r>
+        <w:rPr>
+          <w:lang w:val="es-CO"/>
+        </w:rPr>
+        <w:t xml:space="preserve">6.4 </w:t>
+      </w:r>
+      <w:r>
+        <w:rPr>
+          <w:lang w:val="es-CO"/>
+        </w:rPr>
+        <w:t>Diagrama de Clases</w:t>
+      </w:r>
+      <w:bookmarkEnd w:id="11"/>
+    </w:p>
+    <w:p>
+      <w:pPr>
+        <w:rPr>
+          <w:lang w:val="es-CO"/>
+        </w:rPr>
+      </w:pPr>
+    </w:p>
+    <w:p>
+      <w:pPr>
+        <w:pStyle w:val="Ttulo3"/>
+        <w:rPr>
+          <w:lang w:val="es-CO"/>
+        </w:rPr>
+      </w:pPr>
+      <w:r>
+        <w:rPr>
+          <w:lang w:val="es-CO"/>
+        </w:rPr>
+        <w:t>Caso de Uso Apostar</w:t>
+      </w:r>
+    </w:p>
+    <w:p>
+      <w:pPr>
+        <w:rPr>
+          <w:lang w:val="es-CO"/>
+        </w:rPr>
+      </w:pPr>
+    </w:p>
+    <w:p>
+      <w:pPr>
+        <w:rPr>
+          <w:lang w:val="es-CO"/>
+        </w:rPr>
+      </w:pPr>
+      <w:r>
+        <w:rPr>
+          <w:noProof/>
+          <w:lang w:val="es-PE" w:eastAsia="es-PE"/>
+        </w:rPr>
+        <w:drawing>
+          <wp:inline distT="0" distB="0" distL="0" distR="0">
+            <wp:extent cx="5612130" cy="1631948"/>
+            <wp:effectExtent l="0" t="0" r="0" b="6985"/>
+            <wp:docPr id="10" name="Imagen 10" descr="C:\Users\Wilfredo\Pictures\image.png"/>
+            <wp:cNvGraphicFramePr>
+              <a:graphicFrameLocks xmlns:a="http://schemas.openxmlformats.org/drawingml/2006/main" noChangeAspect="1"/>
+            </wp:cNvGraphicFramePr>
+            <a:graphic xmlns:a="http://schemas.openxmlformats.org/drawingml/2006/main">
+              <a:graphicData uri="http://schemas.openxmlformats.org/drawingml/2006/picture">
+                <pic:pic xmlns:pic="http://schemas.openxmlformats.org/drawingml/2006/picture">
+                  <pic:nvPicPr>
+                    <pic:cNvPr id="0" name="Picture 7" descr="C:\Users\Wilfredo\Pictures\image.png"/>
+                    <pic:cNvPicPr>
+                      <a:picLocks noChangeAspect="1" noChangeArrowheads="1"/>
+                    </pic:cNvPicPr>
+                  </pic:nvPicPr>
+                  <pic:blipFill>
+                    <a:blip r:embed="rId16">
+                      <a:extLst>
+                        <a:ext uri="{28A0092B-C50C-407E-A947-70E740481C1C}">
+                          <a14:useLocalDpi xmlns:a14="http://schemas.microsoft.com/office/drawing/2010/main" val="0"/>
+                        </a:ext>
+                      </a:extLst>
+                    </a:blip>
+                    <a:srcRect/>
+                    <a:stretch>
+                      <a:fillRect/>
+                    </a:stretch>
+                  </pic:blipFill>
+                  <pic:spPr bwMode="auto">
+                    <a:xfrm>
+                      <a:off x="0" y="0"/>
+                      <a:ext cx="5612130" cy="1631948"/>
+                    </a:xfrm>
+                    <a:prstGeom prst="rect">
+                      <a:avLst/>
+                    </a:prstGeom>
+                    <a:noFill/>
+                    <a:ln>
+                      <a:noFill/>
+                    </a:ln>
+                  </pic:spPr>
+                </pic:pic>
+              </a:graphicData>
+            </a:graphic>
+          </wp:inline>
+        </w:drawing>
+      </w:r>
+    </w:p>
+    <w:p>
+      <w:pPr>
+        <w:rPr>
+          <w:lang w:val="es-CO"/>
+        </w:rPr>
+      </w:pPr>
+    </w:p>
+    <w:p>
+      <w:pPr>
+        <w:pStyle w:val="Ttulo3"/>
+        <w:rPr>
+          <w:lang w:val="es-CO"/>
+        </w:rPr>
+      </w:pPr>
+      <w:r>
+        <w:rPr>
+          <w:lang w:val="es-CO"/>
+        </w:rPr>
+        <w:t>Caso de Uso Autenticar</w:t>
+      </w:r>
+    </w:p>
+    <w:p>
+      <w:pPr>
+        <w:rPr>
+          <w:lang w:val="es-CO"/>
+        </w:rPr>
+      </w:pPr>
+    </w:p>
+    <w:p>
+      <w:pPr>
+        <w:jc w:val="center"/>
+        <w:rPr>
+          <w:lang w:val="es-CO"/>
+        </w:rPr>
+      </w:pPr>
+      <w:r>
+        <w:rPr>
+          <w:noProof/>
+          <w:lang w:val="es-PE" w:eastAsia="es-PE"/>
         </w:rPr>
         <w:lastRenderedPageBreak/>
-        <w:t xml:space="preserve">6.3 </w:t>
-      </w:r>
-      <w:r>
-        <w:rPr>
-          <w:lang w:val="es-CO"/>
-        </w:rPr>
-        <w:t>Diagrama de Estado</w:t>
-      </w:r>
-      <w:bookmarkEnd w:id="11"/>
-    </w:p>
-    <w:p>
-      <w:pPr>
-        <w:pStyle w:val="Ttulo2"/>
-        <w:rPr>
-          <w:lang w:val="es-CO"/>
-        </w:rPr>
-      </w:pPr>
-    </w:p>
-    <w:p>
-      <w:pPr>
-        <w:pStyle w:val="Ttulo2"/>
-        <w:rPr>
-          <w:lang w:val="es-CO"/>
-        </w:rPr>
-      </w:pPr>
-      <w:bookmarkStart w:id="12" w:name="_Toc386634350"/>
-      <w:r>
-        <w:rPr>
-          <w:lang w:val="es-CO"/>
-        </w:rPr>
-        <w:t xml:space="preserve">6.4 </w:t>
-      </w:r>
-      <w:r>
-        <w:rPr>
-          <w:lang w:val="es-CO"/>
-        </w:rPr>
-        <w:t>Diagrama de Clases</w:t>
-      </w:r>
+        <w:drawing>
+          <wp:inline distT="0" distB="0" distL="0" distR="0">
+            <wp:extent cx="1343025" cy="1685925"/>
+            <wp:effectExtent l="0" t="0" r="9525" b="9525"/>
+            <wp:docPr id="13" name="Imagen 13" descr="C:\Users\Wilfredo\Pictures\image (3).png"/>
+            <wp:cNvGraphicFramePr>
+              <a:graphicFrameLocks xmlns:a="http://schemas.openxmlformats.org/drawingml/2006/main" noChangeAspect="1"/>
+            </wp:cNvGraphicFramePr>
+            <a:graphic xmlns:a="http://schemas.openxmlformats.org/drawingml/2006/main">
+              <a:graphicData uri="http://schemas.openxmlformats.org/drawingml/2006/picture">
+                <pic:pic xmlns:pic="http://schemas.openxmlformats.org/drawingml/2006/picture">
+                  <pic:nvPicPr>
+                    <pic:cNvPr id="0" name="Picture 10" descr="C:\Users\Wilfredo\Pictures\image (3).png"/>
+                    <pic:cNvPicPr>
+                      <a:picLocks noChangeAspect="1" noChangeArrowheads="1"/>
+                    </pic:cNvPicPr>
+                  </pic:nvPicPr>
+                  <pic:blipFill>
+                    <a:blip r:embed="rId17">
+                      <a:extLst>
+                        <a:ext uri="{28A0092B-C50C-407E-A947-70E740481C1C}">
+                          <a14:useLocalDpi xmlns:a14="http://schemas.microsoft.com/office/drawing/2010/main" val="0"/>
+                        </a:ext>
+                      </a:extLst>
+                    </a:blip>
+                    <a:srcRect/>
+                    <a:stretch>
+                      <a:fillRect/>
+                    </a:stretch>
+                  </pic:blipFill>
+                  <pic:spPr bwMode="auto">
+                    <a:xfrm>
+                      <a:off x="0" y="0"/>
+                      <a:ext cx="1343025" cy="1685925"/>
+                    </a:xfrm>
+                    <a:prstGeom prst="rect">
+                      <a:avLst/>
+                    </a:prstGeom>
+                    <a:noFill/>
+                    <a:ln>
+                      <a:noFill/>
+                    </a:ln>
+                  </pic:spPr>
+                </pic:pic>
+              </a:graphicData>
+            </a:graphic>
+          </wp:inline>
+        </w:drawing>
+      </w:r>
+    </w:p>
+    <w:p>
+      <w:pPr>
+        <w:rPr>
+          <w:lang w:val="es-CO"/>
+        </w:rPr>
+      </w:pPr>
+    </w:p>
+    <w:p>
+      <w:pPr>
+        <w:pStyle w:val="Ttulo3"/>
+        <w:rPr>
+          <w:lang w:val="es-CO"/>
+        </w:rPr>
+      </w:pPr>
+      <w:r>
+        <w:rPr>
+          <w:lang w:val="es-CO"/>
+        </w:rPr>
+        <w:t>Caso de Uso Registrar en el Sistema</w:t>
+      </w:r>
+    </w:p>
+    <w:p>
+      <w:pPr>
+        <w:rPr>
+          <w:lang w:val="es-CO"/>
+        </w:rPr>
+      </w:pPr>
+    </w:p>
+    <w:p>
+      <w:pPr>
+        <w:jc w:val="center"/>
+        <w:rPr>
+          <w:lang w:val="es-CO"/>
+        </w:rPr>
+      </w:pPr>
+      <w:r>
+        <w:rPr>
+          <w:noProof/>
+          <w:lang w:val="es-PE" w:eastAsia="es-PE"/>
+        </w:rPr>
+        <w:drawing>
+          <wp:inline distT="0" distB="0" distL="0" distR="0" wp14:anchorId="242C0CAE" wp14:editId="48EF2516">
+            <wp:extent cx="1343025" cy="1695450"/>
+            <wp:effectExtent l="0" t="0" r="9525" b="0"/>
+            <wp:docPr id="14" name="Imagen 14" descr="C:\Users\Wilfredo\Pictures\image (4).png"/>
+            <wp:cNvGraphicFramePr>
+              <a:graphicFrameLocks xmlns:a="http://schemas.openxmlformats.org/drawingml/2006/main" noChangeAspect="1"/>
+            </wp:cNvGraphicFramePr>
+            <a:graphic xmlns:a="http://schemas.openxmlformats.org/drawingml/2006/main">
+              <a:graphicData uri="http://schemas.openxmlformats.org/drawingml/2006/picture">
+                <pic:pic xmlns:pic="http://schemas.openxmlformats.org/drawingml/2006/picture">
+                  <pic:nvPicPr>
+                    <pic:cNvPr id="0" name="Picture 11" descr="C:\Users\Wilfredo\Pictures\image (4).png"/>
+                    <pic:cNvPicPr>
+                      <a:picLocks noChangeAspect="1" noChangeArrowheads="1"/>
+                    </pic:cNvPicPr>
+                  </pic:nvPicPr>
+                  <pic:blipFill>
+                    <a:blip r:embed="rId18">
+                      <a:extLst>
+                        <a:ext uri="{28A0092B-C50C-407E-A947-70E740481C1C}">
+                          <a14:useLocalDpi xmlns:a14="http://schemas.microsoft.com/office/drawing/2010/main" val="0"/>
+                        </a:ext>
+                      </a:extLst>
+                    </a:blip>
+                    <a:srcRect/>
+                    <a:stretch>
+                      <a:fillRect/>
+                    </a:stretch>
+                  </pic:blipFill>
+                  <pic:spPr bwMode="auto">
+                    <a:xfrm>
+                      <a:off x="0" y="0"/>
+                      <a:ext cx="1343025" cy="1695450"/>
+                    </a:xfrm>
+                    <a:prstGeom prst="rect">
+                      <a:avLst/>
+                    </a:prstGeom>
+                    <a:noFill/>
+                    <a:ln>
+                      <a:noFill/>
+                    </a:ln>
+                  </pic:spPr>
+                </pic:pic>
+              </a:graphicData>
+            </a:graphic>
+          </wp:inline>
+        </w:drawing>
+      </w:r>
+    </w:p>
+    <w:p>
+      <w:pPr>
+        <w:jc w:val="center"/>
+        <w:rPr>
+          <w:lang w:val="es-CO"/>
+        </w:rPr>
+      </w:pPr>
+      <w:bookmarkStart w:id="12" w:name="_GoBack"/>
       <w:bookmarkEnd w:id="12"/>
     </w:p>
     <w:p>
       <w:pPr>
-        <w:ind w:left="708"/>
-        <w:rPr>
-          <w:lang w:val="es-CO"/>
-        </w:rPr>
-      </w:pPr>
-    </w:p>
-    <w:p>
-      <w:pPr>
-        <w:ind w:left="708"/>
-        <w:rPr>
-          <w:lang w:val="es-CO"/>
-        </w:rPr>
-      </w:pPr>
+        <w:pStyle w:val="Ttulo3"/>
+        <w:rPr>
+          <w:lang w:val="es-CO"/>
+        </w:rPr>
+      </w:pPr>
+      <w:r>
+        <w:rPr>
+          <w:lang w:val="es-CO"/>
+        </w:rPr>
+        <w:t>Caso de Uso Subastar Producto</w:t>
+      </w:r>
+    </w:p>
+    <w:p>
+      <w:pPr>
+        <w:rPr>
+          <w:lang w:val="es-CO"/>
+        </w:rPr>
+      </w:pPr>
+    </w:p>
+    <w:p>
+      <w:pPr>
+        <w:jc w:val="center"/>
+        <w:rPr>
+          <w:lang w:val="es-CO"/>
+        </w:rPr>
+      </w:pPr>
+      <w:r>
+        <w:rPr>
+          <w:noProof/>
+          <w:lang w:val="es-PE" w:eastAsia="es-PE"/>
+        </w:rPr>
+        <w:lastRenderedPageBreak/>
+        <w:drawing>
+          <wp:inline distT="0" distB="0" distL="0" distR="0">
+            <wp:extent cx="2943225" cy="3695700"/>
+            <wp:effectExtent l="0" t="0" r="9525" b="0"/>
+            <wp:docPr id="11" name="Imagen 11" descr="C:\Users\Wilfredo\Pictures\image (1).png"/>
+            <wp:cNvGraphicFramePr>
+              <a:graphicFrameLocks xmlns:a="http://schemas.openxmlformats.org/drawingml/2006/main" noChangeAspect="1"/>
+            </wp:cNvGraphicFramePr>
+            <a:graphic xmlns:a="http://schemas.openxmlformats.org/drawingml/2006/main">
+              <a:graphicData uri="http://schemas.openxmlformats.org/drawingml/2006/picture">
+                <pic:pic xmlns:pic="http://schemas.openxmlformats.org/drawingml/2006/picture">
+                  <pic:nvPicPr>
+                    <pic:cNvPr id="0" name="Picture 8" descr="C:\Users\Wilfredo\Pictures\image (1).png"/>
+                    <pic:cNvPicPr>
+                      <a:picLocks noChangeAspect="1" noChangeArrowheads="1"/>
+                    </pic:cNvPicPr>
+                  </pic:nvPicPr>
+                  <pic:blipFill>
+                    <a:blip r:embed="rId19">
+                      <a:extLst>
+                        <a:ext uri="{28A0092B-C50C-407E-A947-70E740481C1C}">
+                          <a14:useLocalDpi xmlns:a14="http://schemas.microsoft.com/office/drawing/2010/main" val="0"/>
+                        </a:ext>
+                      </a:extLst>
+                    </a:blip>
+                    <a:srcRect/>
+                    <a:stretch>
+                      <a:fillRect/>
+                    </a:stretch>
+                  </pic:blipFill>
+                  <pic:spPr bwMode="auto">
+                    <a:xfrm>
+                      <a:off x="0" y="0"/>
+                      <a:ext cx="2943225" cy="3695700"/>
+                    </a:xfrm>
+                    <a:prstGeom prst="rect">
+                      <a:avLst/>
+                    </a:prstGeom>
+                    <a:noFill/>
+                    <a:ln>
+                      <a:noFill/>
+                    </a:ln>
+                  </pic:spPr>
+                </pic:pic>
+              </a:graphicData>
+            </a:graphic>
+          </wp:inline>
+        </w:drawing>
+      </w:r>
+    </w:p>
+    <w:p>
+      <w:pPr>
+        <w:rPr>
+          <w:lang w:val="es-CO"/>
+        </w:rPr>
+      </w:pPr>
+    </w:p>
+    <w:p>
+      <w:pPr>
+        <w:pStyle w:val="Ttulo3"/>
+        <w:rPr>
+          <w:lang w:val="es-CO"/>
+        </w:rPr>
+      </w:pPr>
+      <w:r>
+        <w:rPr>
+          <w:lang w:val="es-CO"/>
+        </w:rPr>
+        <w:t>Caso de Uso Visualizar Subastas</w:t>
+      </w:r>
+    </w:p>
+    <w:p>
+      <w:pPr>
+        <w:rPr>
+          <w:lang w:val="es-CO"/>
+        </w:rPr>
+      </w:pPr>
+    </w:p>
+    <w:p>
+      <w:pPr>
+        <w:jc w:val="center"/>
+        <w:rPr>
+          <w:lang w:val="es-CO"/>
+        </w:rPr>
+      </w:pPr>
+      <w:r>
+        <w:rPr>
+          <w:noProof/>
+          <w:lang w:val="es-PE" w:eastAsia="es-PE"/>
+        </w:rPr>
+        <w:lastRenderedPageBreak/>
+        <w:drawing>
+          <wp:inline distT="0" distB="0" distL="0" distR="0">
+            <wp:extent cx="2943225" cy="3695700"/>
+            <wp:effectExtent l="0" t="0" r="9525" b="0"/>
+            <wp:docPr id="12" name="Imagen 12" descr="C:\Users\Wilfredo\Pictures\image (1).png"/>
+            <wp:cNvGraphicFramePr>
+              <a:graphicFrameLocks xmlns:a="http://schemas.openxmlformats.org/drawingml/2006/main" noChangeAspect="1"/>
+            </wp:cNvGraphicFramePr>
+            <a:graphic xmlns:a="http://schemas.openxmlformats.org/drawingml/2006/main">
+              <a:graphicData uri="http://schemas.openxmlformats.org/drawingml/2006/picture">
+                <pic:pic xmlns:pic="http://schemas.openxmlformats.org/drawingml/2006/picture">
+                  <pic:nvPicPr>
+                    <pic:cNvPr id="0" name="Picture 9" descr="C:\Users\Wilfredo\Pictures\image (1).png"/>
+                    <pic:cNvPicPr>
+                      <a:picLocks noChangeAspect="1" noChangeArrowheads="1"/>
+                    </pic:cNvPicPr>
+                  </pic:nvPicPr>
+                  <pic:blipFill>
+                    <a:blip r:embed="rId19">
+                      <a:extLst>
+                        <a:ext uri="{28A0092B-C50C-407E-A947-70E740481C1C}">
+                          <a14:useLocalDpi xmlns:a14="http://schemas.microsoft.com/office/drawing/2010/main" val="0"/>
+                        </a:ext>
+                      </a:extLst>
+                    </a:blip>
+                    <a:srcRect/>
+                    <a:stretch>
+                      <a:fillRect/>
+                    </a:stretch>
+                  </pic:blipFill>
+                  <pic:spPr bwMode="auto">
+                    <a:xfrm>
+                      <a:off x="0" y="0"/>
+                      <a:ext cx="2943225" cy="3695700"/>
+                    </a:xfrm>
+                    <a:prstGeom prst="rect">
+                      <a:avLst/>
+                    </a:prstGeom>
+                    <a:noFill/>
+                    <a:ln>
+                      <a:noFill/>
+                    </a:ln>
+                  </pic:spPr>
+                </pic:pic>
+              </a:graphicData>
+            </a:graphic>
+          </wp:inline>
+        </w:drawing>
+      </w:r>
     </w:p>
     <w:p>
       <w:pPr>
@@ -2069,22 +2985,13 @@
     <w:p>
       <w:pPr>
         <w:pStyle w:val="Prrafodelista"/>
-        <w:ind w:left="1080"/>
-        <w:rPr>
-          <w:lang w:val="es-CO"/>
-        </w:rPr>
-      </w:pPr>
-    </w:p>
-    <w:p>
-      <w:pPr>
-        <w:pStyle w:val="Prrafodelista"/>
         <w:rPr>
           <w:lang w:val="es-ES_tradnl"/>
         </w:rPr>
       </w:pPr>
     </w:p>
     <w:sectPr>
-      <w:headerReference w:type="default" r:id="rId11"/>
+      <w:headerReference w:type="default" r:id="rId20"/>
       <w:pgSz w:w="12240" w:h="15840"/>
       <w:pgMar w:top="1417" w:right="1701" w:bottom="1417" w:left="1701" w:header="708" w:footer="708" w:gutter="0"/>
       <w:cols w:space="708"/>
@@ -2761,6 +3668,92 @@
     </w:lvl>
   </w:abstractNum>
   <w:abstractNum w:abstractNumId="2">
+    <w:nsid w:val="4BC7577C"/>
+    <w:multiLevelType w:val="hybridMultilevel"/>
+    <w:tmpl w:val="0476A4EA"/>
+    <w:lvl w:ilvl="0" w:tplc="280A000F">
+      <w:start w:val="1"/>
+      <w:numFmt w:val="decimal"/>
+      <w:lvlText w:val="%1."/>
+      <w:lvlJc w:val="left"/>
+      <w:pPr>
+        <w:ind w:left="720" w:hanging="360"/>
+      </w:pPr>
+    </w:lvl>
+    <w:lvl w:ilvl="1" w:tplc="280A0019" w:tentative="1">
+      <w:start w:val="1"/>
+      <w:numFmt w:val="lowerLetter"/>
+      <w:lvlText w:val="%2."/>
+      <w:lvlJc w:val="left"/>
+      <w:pPr>
+        <w:ind w:left="1440" w:hanging="360"/>
+      </w:pPr>
+    </w:lvl>
+    <w:lvl w:ilvl="2" w:tplc="280A001B" w:tentative="1">
+      <w:start w:val="1"/>
+      <w:numFmt w:val="lowerRoman"/>
+      <w:lvlText w:val="%3."/>
+      <w:lvlJc w:val="right"/>
+      <w:pPr>
+        <w:ind w:left="2160" w:hanging="180"/>
+      </w:pPr>
+    </w:lvl>
+    <w:lvl w:ilvl="3" w:tplc="280A000F" w:tentative="1">
+      <w:start w:val="1"/>
+      <w:numFmt w:val="decimal"/>
+      <w:lvlText w:val="%4."/>
+      <w:lvlJc w:val="left"/>
+      <w:pPr>
+        <w:ind w:left="2880" w:hanging="360"/>
+      </w:pPr>
+    </w:lvl>
+    <w:lvl w:ilvl="4" w:tplc="280A0019" w:tentative="1">
+      <w:start w:val="1"/>
+      <w:numFmt w:val="lowerLetter"/>
+      <w:lvlText w:val="%5."/>
+      <w:lvlJc w:val="left"/>
+      <w:pPr>
+        <w:ind w:left="3600" w:hanging="360"/>
+      </w:pPr>
+    </w:lvl>
+    <w:lvl w:ilvl="5" w:tplc="280A001B" w:tentative="1">
+      <w:start w:val="1"/>
+      <w:numFmt w:val="lowerRoman"/>
+      <w:lvlText w:val="%6."/>
+      <w:lvlJc w:val="right"/>
+      <w:pPr>
+        <w:ind w:left="4320" w:hanging="180"/>
+      </w:pPr>
+    </w:lvl>
+    <w:lvl w:ilvl="6" w:tplc="280A000F" w:tentative="1">
+      <w:start w:val="1"/>
+      <w:numFmt w:val="decimal"/>
+      <w:lvlText w:val="%7."/>
+      <w:lvlJc w:val="left"/>
+      <w:pPr>
+        <w:ind w:left="5040" w:hanging="360"/>
+      </w:pPr>
+    </w:lvl>
+    <w:lvl w:ilvl="7" w:tplc="280A0019" w:tentative="1">
+      <w:start w:val="1"/>
+      <w:numFmt w:val="lowerLetter"/>
+      <w:lvlText w:val="%8."/>
+      <w:lvlJc w:val="left"/>
+      <w:pPr>
+        <w:ind w:left="5760" w:hanging="360"/>
+      </w:pPr>
+    </w:lvl>
+    <w:lvl w:ilvl="8" w:tplc="280A001B" w:tentative="1">
+      <w:start w:val="1"/>
+      <w:numFmt w:val="lowerRoman"/>
+      <w:lvlText w:val="%9."/>
+      <w:lvlJc w:val="right"/>
+      <w:pPr>
+        <w:ind w:left="6480" w:hanging="180"/>
+      </w:pPr>
+    </w:lvl>
+  </w:abstractNum>
+  <w:abstractNum w:abstractNumId="3">
     <w:nsid w:val="6A685C68"/>
     <w:multiLevelType w:val="multilevel"/>
     <w:tmpl w:val="040A001F"/>
@@ -2876,7 +3869,7 @@
       </w:pPr>
     </w:lvl>
   </w:abstractNum>
-  <w:abstractNum w:abstractNumId="3">
+  <w:abstractNum w:abstractNumId="4">
     <w:nsid w:val="76CD6176"/>
     <w:multiLevelType w:val="hybridMultilevel"/>
     <w:tmpl w:val="86CA57BE"/>
@@ -2993,13 +3986,16 @@
     <w:abstractNumId w:val="0"/>
   </w:num>
   <w:num w:numId="2">
-    <w:abstractNumId w:val="2"/>
+    <w:abstractNumId w:val="3"/>
   </w:num>
   <w:num w:numId="3">
     <w:abstractNumId w:val="1"/>
   </w:num>
   <w:num w:numId="4">
-    <w:abstractNumId w:val="3"/>
+    <w:abstractNumId w:val="4"/>
+  </w:num>
+  <w:num w:numId="5">
+    <w:abstractNumId w:val="2"/>
   </w:num>
 </w:numbering>
 </file>
@@ -3211,6 +4207,28 @@
       <w:color w:val="365F91" w:themeColor="accent1" w:themeShade="BF"/>
       <w:sz w:val="26"/>
       <w:szCs w:val="26"/>
+    </w:rPr>
+  </w:style>
+  <w:style w:type="paragraph" w:styleId="Ttulo3">
+    <w:name w:val="heading 3"/>
+    <w:basedOn w:val="Normal"/>
+    <w:next w:val="Normal"/>
+    <w:link w:val="Ttulo3Car"/>
+    <w:uiPriority w:val="9"/>
+    <w:unhideWhenUsed/>
+    <w:qFormat/>
+    <w:rsid w:val="009617E2"/>
+    <w:pPr>
+      <w:keepNext/>
+      <w:keepLines/>
+      <w:spacing w:before="200" w:after="0"/>
+      <w:outlineLvl w:val="2"/>
+    </w:pPr>
+    <w:rPr>
+      <w:rFonts w:asciiTheme="majorHAnsi" w:eastAsiaTheme="majorEastAsia" w:hAnsiTheme="majorHAnsi" w:cstheme="majorBidi"/>
+      <w:b/>
+      <w:bCs/>
+      <w:color w:val="4F81BD" w:themeColor="accent1"/>
     </w:rPr>
   </w:style>
   <w:style w:type="character" w:default="1" w:styleId="Fuentedeprrafopredeter">
@@ -3481,6 +4499,20 @@
       <w:lang w:val="es-ES"/>
     </w:rPr>
   </w:style>
+  <w:style w:type="character" w:customStyle="1" w:styleId="Ttulo3Car">
+    <w:name w:val="Título 3 Car"/>
+    <w:basedOn w:val="Fuentedeprrafopredeter"/>
+    <w:link w:val="Ttulo3"/>
+    <w:uiPriority w:val="9"/>
+    <w:rsid w:val="009617E2"/>
+    <w:rPr>
+      <w:rFonts w:asciiTheme="majorHAnsi" w:eastAsiaTheme="majorEastAsia" w:hAnsiTheme="majorHAnsi" w:cstheme="majorBidi"/>
+      <w:b/>
+      <w:bCs/>
+      <w:color w:val="4F81BD" w:themeColor="accent1"/>
+      <w:lang w:val="es-ES"/>
+    </w:rPr>
+  </w:style>
 </w:styles>
 </file>
 
@@ -3691,6 +4723,28 @@
       <w:color w:val="365F91" w:themeColor="accent1" w:themeShade="BF"/>
       <w:sz w:val="26"/>
       <w:szCs w:val="26"/>
+    </w:rPr>
+  </w:style>
+  <w:style w:type="paragraph" w:styleId="Ttulo3">
+    <w:name w:val="heading 3"/>
+    <w:basedOn w:val="Normal"/>
+    <w:next w:val="Normal"/>
+    <w:link w:val="Ttulo3Car"/>
+    <w:uiPriority w:val="9"/>
+    <w:unhideWhenUsed/>
+    <w:qFormat/>
+    <w:rsid w:val="009617E2"/>
+    <w:pPr>
+      <w:keepNext/>
+      <w:keepLines/>
+      <w:spacing w:before="200" w:after="0"/>
+      <w:outlineLvl w:val="2"/>
+    </w:pPr>
+    <w:rPr>
+      <w:rFonts w:asciiTheme="majorHAnsi" w:eastAsiaTheme="majorEastAsia" w:hAnsiTheme="majorHAnsi" w:cstheme="majorBidi"/>
+      <w:b/>
+      <w:bCs/>
+      <w:color w:val="4F81BD" w:themeColor="accent1"/>
     </w:rPr>
   </w:style>
   <w:style w:type="character" w:default="1" w:styleId="Fuentedeprrafopredeter">
@@ -3958,6 +5012,20 @@
       <w:rFonts w:ascii="Tahoma" w:eastAsia="Times New Roman" w:hAnsi="Tahoma" w:cs="Tahoma"/>
       <w:sz w:val="16"/>
       <w:szCs w:val="16"/>
+      <w:lang w:val="es-ES"/>
+    </w:rPr>
+  </w:style>
+  <w:style w:type="character" w:customStyle="1" w:styleId="Ttulo3Car">
+    <w:name w:val="Título 3 Car"/>
+    <w:basedOn w:val="Fuentedeprrafopredeter"/>
+    <w:link w:val="Ttulo3"/>
+    <w:uiPriority w:val="9"/>
+    <w:rsid w:val="009617E2"/>
+    <w:rPr>
+      <w:rFonts w:asciiTheme="majorHAnsi" w:eastAsiaTheme="majorEastAsia" w:hAnsiTheme="majorHAnsi" w:cstheme="majorBidi"/>
+      <w:b/>
+      <w:bCs/>
+      <w:color w:val="4F81BD" w:themeColor="accent1"/>
       <w:lang w:val="es-ES"/>
     </w:rPr>
   </w:style>
@@ -4254,7 +5322,7 @@
 </file>
 
 <file path=customXml/itemProps1.xml><?xml version="1.0" encoding="utf-8"?>
-<ds:datastoreItem xmlns:ds="http://schemas.openxmlformats.org/officeDocument/2006/customXml" ds:itemID="{28480EA8-8552-4C43-816D-F5FF8F47E7A0}">
+<ds:datastoreItem xmlns:ds="http://schemas.openxmlformats.org/officeDocument/2006/customXml" ds:itemID="{0948DBA6-9308-4BC4-B406-08CD603ECD73}">
   <ds:schemaRefs>
     <ds:schemaRef ds:uri="http://schemas.openxmlformats.org/officeDocument/2006/bibliography"/>
   </ds:schemaRefs>

</xml_diff>